<commit_message>
huffmodel literature review highlights
</commit_message>
<xml_diff>
--- a/Process/Week1/dataAndModelReference/Huff Model Reference.docx
+++ b/Process/Week1/dataAndModelReference/Huff Model Reference.docx
@@ -245,6 +245,7 @@
       <w:r>
         <w:rPr>
           <w:rFonts w:ascii="Times New Roman" w:hAnsi="Times New Roman" w:cs="Times New Roman"/>
+          <w:noProof/>
           <w:sz w:val="24"/>
           <w:szCs w:val="24"/>
         </w:rPr>
@@ -624,15 +625,7 @@
           <w:sz w:val="24"/>
           <w:szCs w:val="24"/>
         </w:rPr>
-        <w:t xml:space="preserve"> </w:t>
-      </w:r>
-      <w:r>
-        <w:rPr>
-          <w:rFonts w:ascii="Times New Roman" w:hAnsi="Times New Roman" w:cs="Times New Roman"/>
-          <w:sz w:val="24"/>
-          <w:szCs w:val="24"/>
-        </w:rPr>
-        <w:t>&lt;0)</w:t>
+        <w:t xml:space="preserve"> &lt;0)</w:t>
       </w:r>
       <w:r>
         <w:rPr>
@@ -724,15 +717,7 @@
           <w:sz w:val="24"/>
           <w:szCs w:val="24"/>
         </w:rPr>
-        <w:t>A</w:t>
-      </w:r>
-      <w:r>
-        <w:rPr>
-          <w:rFonts w:ascii="Times New Roman" w:hAnsi="Times New Roman" w:cs="Times New Roman"/>
-          <w:sz w:val="24"/>
-          <w:szCs w:val="24"/>
-        </w:rPr>
-        <w:t xml:space="preserve"> socially aware Huff model</w:t>
+        <w:t>A socially aware Huff model</w:t>
       </w:r>
       <w:r>
         <w:rPr>
@@ -798,23 +783,42 @@
           <w:sz w:val="24"/>
           <w:szCs w:val="24"/>
         </w:rPr>
-        <w:t>assumptions that: (1) People tend to choose</w:t>
-      </w:r>
-      <w:r>
-        <w:rPr>
-          <w:rFonts w:ascii="Times New Roman" w:hAnsi="Times New Roman" w:cs="Times New Roman"/>
-          <w:sz w:val="24"/>
-          <w:szCs w:val="24"/>
-        </w:rPr>
-        <w:t xml:space="preserve"> </w:t>
-      </w:r>
-      <w:r>
-        <w:rPr>
-          <w:rFonts w:ascii="Times New Roman" w:hAnsi="Times New Roman" w:cs="Times New Roman"/>
-          <w:sz w:val="24"/>
-          <w:szCs w:val="24"/>
-        </w:rPr>
-        <w:t>more attractive travel destinations; (2) People tend to</w:t>
+        <w:t xml:space="preserve">assumptions that: </w:t>
+      </w:r>
+      <w:r>
+        <w:rPr>
+          <w:rFonts w:ascii="Times New Roman" w:hAnsi="Times New Roman" w:cs="Times New Roman"/>
+          <w:color w:val="FF0000"/>
+          <w:sz w:val="24"/>
+          <w:szCs w:val="24"/>
+        </w:rPr>
+        <w:t>(1) People tend to choose</w:t>
+      </w:r>
+      <w:r>
+        <w:rPr>
+          <w:rFonts w:ascii="Times New Roman" w:hAnsi="Times New Roman" w:cs="Times New Roman"/>
+          <w:color w:val="FF0000"/>
+          <w:sz w:val="24"/>
+          <w:szCs w:val="24"/>
+        </w:rPr>
+        <w:t xml:space="preserve"> </w:t>
+      </w:r>
+      <w:r>
+        <w:rPr>
+          <w:rFonts w:ascii="Times New Roman" w:hAnsi="Times New Roman" w:cs="Times New Roman"/>
+          <w:color w:val="FF0000"/>
+          <w:sz w:val="24"/>
+          <w:szCs w:val="24"/>
+        </w:rPr>
+        <w:t>more attractive travel destinations</w:t>
+      </w:r>
+      <w:r>
+        <w:rPr>
+          <w:rFonts w:ascii="Times New Roman" w:hAnsi="Times New Roman" w:cs="Times New Roman"/>
+          <w:sz w:val="24"/>
+          <w:szCs w:val="24"/>
+        </w:rPr>
+        <w:t>; (2) People tend to</w:t>
       </w:r>
     </w:p>
     <w:p>
@@ -914,6 +918,7 @@
       <w:r>
         <w:rPr>
           <w:rFonts w:ascii="Times New Roman" w:hAnsi="Times New Roman" w:cs="Times New Roman"/>
+          <w:noProof/>
           <w:sz w:val="24"/>
           <w:szCs w:val="24"/>
         </w:rPr>
@@ -1197,6 +1202,7 @@
           <w:rFonts w:ascii="Times New Roman" w:hAnsi="Times New Roman" w:cs="Times New Roman"/>
           <w:b/>
           <w:bCs/>
+          <w:color w:val="FF0000"/>
           <w:sz w:val="24"/>
           <w:szCs w:val="24"/>
         </w:rPr>
@@ -1206,32 +1212,18 @@
       <w:r>
         <w:rPr>
           <w:rFonts w:ascii="Times New Roman" w:hAnsi="Times New Roman" w:cs="Times New Roman"/>
-          <w:sz w:val="24"/>
-          <w:szCs w:val="24"/>
-        </w:rPr>
-        <w:t xml:space="preserve"> is the term used to</w:t>
-      </w:r>
-      <w:r>
-        <w:rPr>
-          <w:rFonts w:ascii="Times New Roman" w:hAnsi="Times New Roman" w:cs="Times New Roman"/>
-          <w:sz w:val="24"/>
-          <w:szCs w:val="24"/>
-        </w:rPr>
-        <w:t xml:space="preserve"> </w:t>
-      </w:r>
-      <w:r>
-        <w:rPr>
-          <w:rFonts w:ascii="Times New Roman" w:hAnsi="Times New Roman" w:cs="Times New Roman"/>
-          <w:sz w:val="24"/>
-          <w:szCs w:val="24"/>
-        </w:rPr>
-        <w:t xml:space="preserve">describe the neighboring effect of attraction </w:t>
-      </w:r>
-      <w:r>
-        <w:rPr>
-          <w:rFonts w:ascii="Times New Roman" w:hAnsi="Times New Roman" w:cs="Times New Roman"/>
-          <w:b/>
-          <w:bCs/>
+          <w:color w:val="FF0000"/>
+          <w:sz w:val="24"/>
+          <w:szCs w:val="24"/>
+        </w:rPr>
+        <w:t xml:space="preserve"> is the term used to describe the neighboring effect of attraction </w:t>
+      </w:r>
+      <w:r>
+        <w:rPr>
+          <w:rFonts w:ascii="Times New Roman" w:hAnsi="Times New Roman" w:cs="Times New Roman"/>
+          <w:b/>
+          <w:bCs/>
+          <w:color w:val="FF0000"/>
           <w:sz w:val="24"/>
           <w:szCs w:val="24"/>
         </w:rPr>
@@ -1240,32 +1232,18 @@
       <w:r>
         <w:rPr>
           <w:rFonts w:ascii="Times New Roman" w:hAnsi="Times New Roman" w:cs="Times New Roman"/>
-          <w:sz w:val="24"/>
-          <w:szCs w:val="24"/>
-        </w:rPr>
-        <w:t>, relative</w:t>
-      </w:r>
-      <w:r>
-        <w:rPr>
-          <w:rFonts w:ascii="Times New Roman" w:hAnsi="Times New Roman" w:cs="Times New Roman"/>
-          <w:sz w:val="24"/>
-          <w:szCs w:val="24"/>
-        </w:rPr>
-        <w:t xml:space="preserve"> </w:t>
-      </w:r>
-      <w:r>
-        <w:rPr>
-          <w:rFonts w:ascii="Times New Roman" w:hAnsi="Times New Roman" w:cs="Times New Roman"/>
-          <w:sz w:val="24"/>
-          <w:szCs w:val="24"/>
-        </w:rPr>
-        <w:t xml:space="preserve">to other attractions at time </w:t>
-      </w:r>
-      <w:r>
-        <w:rPr>
-          <w:rFonts w:ascii="Times New Roman" w:hAnsi="Times New Roman" w:cs="Times New Roman"/>
-          <w:b/>
-          <w:bCs/>
+          <w:color w:val="FF0000"/>
+          <w:sz w:val="24"/>
+          <w:szCs w:val="24"/>
+        </w:rPr>
+        <w:t xml:space="preserve">, relative to other attractions at time </w:t>
+      </w:r>
+      <w:r>
+        <w:rPr>
+          <w:rFonts w:ascii="Times New Roman" w:hAnsi="Times New Roman" w:cs="Times New Roman"/>
+          <w:b/>
+          <w:bCs/>
+          <w:color w:val="FF0000"/>
           <w:sz w:val="24"/>
           <w:szCs w:val="24"/>
         </w:rPr>
@@ -1274,10 +1252,19 @@
       <w:r>
         <w:rPr>
           <w:rFonts w:ascii="Times New Roman" w:hAnsi="Times New Roman" w:cs="Times New Roman"/>
-          <w:sz w:val="24"/>
-          <w:szCs w:val="24"/>
-        </w:rPr>
-        <w:t xml:space="preserve">; and </w:t>
+          <w:color w:val="FF0000"/>
+          <w:sz w:val="24"/>
+          <w:szCs w:val="24"/>
+        </w:rPr>
+        <w:t xml:space="preserve">; </w:t>
+      </w:r>
+      <w:r>
+        <w:rPr>
+          <w:rFonts w:ascii="Times New Roman" w:hAnsi="Times New Roman" w:cs="Times New Roman"/>
+          <w:sz w:val="24"/>
+          <w:szCs w:val="24"/>
+        </w:rPr>
+        <w:t xml:space="preserve">and </w:t>
       </w:r>
       <w:r>
         <w:rPr>
@@ -1329,27 +1316,7 @@
           <w:sz w:val="24"/>
           <w:szCs w:val="24"/>
         </w:rPr>
-        <w:t>α</w:t>
-      </w:r>
-      <w:r>
-        <w:rPr>
-          <w:rFonts w:ascii="Times New Roman" w:hAnsi="Times New Roman" w:cs="Times New Roman"/>
-          <w:b/>
-          <w:bCs/>
-          <w:sz w:val="24"/>
-          <w:szCs w:val="24"/>
-        </w:rPr>
-        <w:t xml:space="preserve">, </w:t>
-      </w:r>
-      <w:r>
-        <w:rPr>
-          <w:rFonts w:ascii="Times New Roman" w:hAnsi="Times New Roman" w:cs="Times New Roman"/>
-          <w:b/>
-          <w:bCs/>
-          <w:sz w:val="24"/>
-          <w:szCs w:val="24"/>
-        </w:rPr>
-        <w:t>β</w:t>
+        <w:t>α, β</w:t>
       </w:r>
     </w:p>
     <w:p>
@@ -1626,12 +1593,22 @@
           <w:sz w:val="24"/>
           <w:szCs w:val="24"/>
         </w:rPr>
-        <w:t xml:space="preserve"> below. In our case, we will mainly use the second equation as we have number of users from </w:t>
+        <w:t xml:space="preserve"> below. </w:t>
+      </w:r>
+      <w:r>
+        <w:rPr>
+          <w:rFonts w:ascii="Times New Roman" w:hAnsi="Times New Roman" w:cs="Times New Roman"/>
+          <w:color w:val="FF0000"/>
+          <w:sz w:val="24"/>
+          <w:szCs w:val="24"/>
+        </w:rPr>
+        <w:t xml:space="preserve">In our case, we will mainly use the second equation as we have number of users from </w:t>
       </w:r>
       <w:proofErr w:type="spellStart"/>
       <w:r>
         <w:rPr>
           <w:rFonts w:ascii="Times New Roman" w:hAnsi="Times New Roman" w:cs="Times New Roman"/>
+          <w:color w:val="FF0000"/>
           <w:sz w:val="24"/>
           <w:szCs w:val="24"/>
         </w:rPr>
@@ -1641,6 +1618,7 @@
       <w:r>
         <w:rPr>
           <w:rFonts w:ascii="Times New Roman" w:hAnsi="Times New Roman" w:cs="Times New Roman"/>
+          <w:color w:val="FF0000"/>
           <w:sz w:val="24"/>
           <w:szCs w:val="24"/>
         </w:rPr>
@@ -1649,40 +1627,50 @@
       <w:r>
         <w:rPr>
           <w:rFonts w:ascii="Times New Roman" w:hAnsi="Times New Roman" w:cs="Times New Roman"/>
-          <w:sz w:val="24"/>
-          <w:szCs w:val="24"/>
-        </w:rPr>
-        <w:t xml:space="preserve"> The other two ways of getting data from social media photos could be considered as complementary solutions.</w:t>
-      </w:r>
-    </w:p>
-    <w:p>
-      <w:pPr>
-        <w:autoSpaceDE w:val="0"/>
-        <w:autoSpaceDN w:val="0"/>
-        <w:adjustRightInd w:val="0"/>
-        <w:spacing w:after="0" w:line="240" w:lineRule="auto"/>
-        <w:rPr>
-          <w:rFonts w:ascii="Times New Roman" w:hAnsi="Times New Roman" w:cs="Times New Roman"/>
-          <w:sz w:val="24"/>
-          <w:szCs w:val="24"/>
-        </w:rPr>
-      </w:pPr>
-    </w:p>
-    <w:p>
-      <w:pPr>
-        <w:autoSpaceDE w:val="0"/>
-        <w:autoSpaceDN w:val="0"/>
-        <w:adjustRightInd w:val="0"/>
-        <w:spacing w:after="0" w:line="240" w:lineRule="auto"/>
-        <w:rPr>
-          <w:rFonts w:ascii="Times New Roman" w:hAnsi="Times New Roman" w:cs="Times New Roman"/>
-          <w:sz w:val="24"/>
-          <w:szCs w:val="24"/>
-        </w:rPr>
-      </w:pPr>
-      <w:r>
-        <w:rPr>
-          <w:rFonts w:ascii="Times New Roman" w:hAnsi="Times New Roman" w:cs="Times New Roman"/>
+          <w:color w:val="FF0000"/>
+          <w:sz w:val="24"/>
+          <w:szCs w:val="24"/>
+        </w:rPr>
+        <w:t xml:space="preserve"> </w:t>
+      </w:r>
+      <w:r>
+        <w:rPr>
+          <w:rFonts w:ascii="Times New Roman" w:hAnsi="Times New Roman" w:cs="Times New Roman"/>
+          <w:sz w:val="24"/>
+          <w:szCs w:val="24"/>
+        </w:rPr>
+        <w:t>The other two ways of getting data from social media photos could be considered as complementary solutions.</w:t>
+      </w:r>
+    </w:p>
+    <w:p>
+      <w:pPr>
+        <w:autoSpaceDE w:val="0"/>
+        <w:autoSpaceDN w:val="0"/>
+        <w:adjustRightInd w:val="0"/>
+        <w:spacing w:after="0" w:line="240" w:lineRule="auto"/>
+        <w:rPr>
+          <w:rFonts w:ascii="Times New Roman" w:hAnsi="Times New Roman" w:cs="Times New Roman"/>
+          <w:sz w:val="24"/>
+          <w:szCs w:val="24"/>
+        </w:rPr>
+      </w:pPr>
+    </w:p>
+    <w:p>
+      <w:pPr>
+        <w:autoSpaceDE w:val="0"/>
+        <w:autoSpaceDN w:val="0"/>
+        <w:adjustRightInd w:val="0"/>
+        <w:spacing w:after="0" w:line="240" w:lineRule="auto"/>
+        <w:rPr>
+          <w:rFonts w:ascii="Times New Roman" w:hAnsi="Times New Roman" w:cs="Times New Roman"/>
+          <w:sz w:val="24"/>
+          <w:szCs w:val="24"/>
+        </w:rPr>
+      </w:pPr>
+      <w:r>
+        <w:rPr>
+          <w:rFonts w:ascii="Times New Roman" w:hAnsi="Times New Roman" w:cs="Times New Roman"/>
+          <w:noProof/>
           <w:sz w:val="24"/>
           <w:szCs w:val="24"/>
         </w:rPr>
@@ -1820,6 +1808,7 @@
       <w:r>
         <w:rPr>
           <w:rFonts w:ascii="Times New Roman" w:hAnsi="Times New Roman" w:cs="Times New Roman"/>
+          <w:noProof/>
           <w:sz w:val="24"/>
           <w:szCs w:val="24"/>
         </w:rPr>
@@ -1932,6 +1921,7 @@
       <w:r>
         <w:rPr>
           <w:rFonts w:ascii="Times New Roman" w:hAnsi="Times New Roman" w:cs="Times New Roman"/>
+          <w:noProof/>
           <w:sz w:val="24"/>
           <w:szCs w:val="24"/>
         </w:rPr>
@@ -1980,13 +1970,15 @@
         <w:spacing w:after="0" w:line="240" w:lineRule="auto"/>
         <w:rPr>
           <w:rFonts w:ascii="Times New Roman" w:hAnsi="Times New Roman" w:cs="Times New Roman"/>
-          <w:sz w:val="24"/>
-          <w:szCs w:val="24"/>
-        </w:rPr>
-      </w:pPr>
-      <w:r>
-        <w:rPr>
-          <w:rFonts w:ascii="Times New Roman" w:hAnsi="Times New Roman" w:cs="Times New Roman"/>
+          <w:color w:val="D9D9D9" w:themeColor="background1" w:themeShade="D9"/>
+          <w:sz w:val="24"/>
+          <w:szCs w:val="24"/>
+        </w:rPr>
+      </w:pPr>
+      <w:r>
+        <w:rPr>
+          <w:rFonts w:ascii="Times New Roman" w:hAnsi="Times New Roman" w:cs="Times New Roman"/>
+          <w:color w:val="D9D9D9" w:themeColor="background1" w:themeShade="D9"/>
           <w:sz w:val="24"/>
           <w:szCs w:val="24"/>
         </w:rPr>
@@ -1996,6 +1988,7 @@
       <w:r>
         <w:rPr>
           <w:rFonts w:ascii="Times New Roman" w:hAnsi="Times New Roman" w:cs="Times New Roman"/>
+          <w:color w:val="D9D9D9" w:themeColor="background1" w:themeShade="D9"/>
           <w:sz w:val="24"/>
           <w:szCs w:val="24"/>
         </w:rPr>
@@ -2005,38 +1998,25 @@
       <w:r>
         <w:rPr>
           <w:rFonts w:ascii="Times New Roman" w:hAnsi="Times New Roman" w:cs="Times New Roman"/>
-          <w:sz w:val="24"/>
-          <w:szCs w:val="24"/>
-        </w:rPr>
-        <w:t xml:space="preserve"> is the number of views for photo k at attraction</w:t>
-      </w:r>
-      <w:r>
-        <w:rPr>
-          <w:rFonts w:ascii="Times New Roman" w:hAnsi="Times New Roman" w:cs="Times New Roman"/>
-          <w:sz w:val="24"/>
-          <w:szCs w:val="24"/>
-        </w:rPr>
-        <w:t xml:space="preserve"> </w:t>
-      </w:r>
-      <w:r>
-        <w:rPr>
-          <w:rFonts w:ascii="Times New Roman" w:hAnsi="Times New Roman" w:cs="Times New Roman"/>
-          <w:sz w:val="24"/>
-          <w:szCs w:val="24"/>
-        </w:rPr>
-        <w:t>j at time t. We use the product of the number of</w:t>
-      </w:r>
-      <w:r>
-        <w:rPr>
-          <w:rFonts w:ascii="Times New Roman" w:hAnsi="Times New Roman" w:cs="Times New Roman"/>
-          <w:sz w:val="24"/>
-          <w:szCs w:val="24"/>
-        </w:rPr>
-        <w:t xml:space="preserve"> </w:t>
-      </w:r>
-      <w:r>
-        <w:rPr>
-          <w:rFonts w:ascii="Times New Roman" w:hAnsi="Times New Roman" w:cs="Times New Roman"/>
+          <w:color w:val="D9D9D9" w:themeColor="background1" w:themeShade="D9"/>
+          <w:sz w:val="24"/>
+          <w:szCs w:val="24"/>
+        </w:rPr>
+        <w:t xml:space="preserve"> is the number of views for photo k at attraction j at time t. We use the product of the number of</w:t>
+      </w:r>
+      <w:r>
+        <w:rPr>
+          <w:rFonts w:ascii="Times New Roman" w:hAnsi="Times New Roman" w:cs="Times New Roman"/>
+          <w:color w:val="D9D9D9" w:themeColor="background1" w:themeShade="D9"/>
+          <w:sz w:val="24"/>
+          <w:szCs w:val="24"/>
+        </w:rPr>
+        <w:t xml:space="preserve"> </w:t>
+      </w:r>
+      <w:r>
+        <w:rPr>
+          <w:rFonts w:ascii="Times New Roman" w:hAnsi="Times New Roman" w:cs="Times New Roman"/>
+          <w:color w:val="D9D9D9" w:themeColor="background1" w:themeShade="D9"/>
           <w:sz w:val="24"/>
           <w:szCs w:val="24"/>
         </w:rPr>
@@ -2045,14 +2025,16 @@
       <w:r>
         <w:rPr>
           <w:rFonts w:ascii="Times New Roman" w:hAnsi="Times New Roman" w:cs="Times New Roman"/>
-          <w:sz w:val="24"/>
-          <w:szCs w:val="24"/>
-        </w:rPr>
-        <w:t xml:space="preserve"> </w:t>
-      </w:r>
-      <w:r>
-        <w:rPr>
-          <w:rFonts w:ascii="Times New Roman" w:hAnsi="Times New Roman" w:cs="Times New Roman"/>
+          <w:color w:val="D9D9D9" w:themeColor="background1" w:themeShade="D9"/>
+          <w:sz w:val="24"/>
+          <w:szCs w:val="24"/>
+        </w:rPr>
+        <w:t xml:space="preserve"> </w:t>
+      </w:r>
+      <w:r>
+        <w:rPr>
+          <w:rFonts w:ascii="Times New Roman" w:hAnsi="Times New Roman" w:cs="Times New Roman"/>
+          <w:color w:val="D9D9D9" w:themeColor="background1" w:themeShade="D9"/>
           <w:sz w:val="24"/>
           <w:szCs w:val="24"/>
         </w:rPr>
@@ -2061,14 +2043,16 @@
       <w:r>
         <w:rPr>
           <w:rFonts w:ascii="Times New Roman" w:hAnsi="Times New Roman" w:cs="Times New Roman"/>
-          <w:sz w:val="24"/>
-          <w:szCs w:val="24"/>
-        </w:rPr>
-        <w:t xml:space="preserve"> </w:t>
-      </w:r>
-      <w:r>
-        <w:rPr>
-          <w:rFonts w:ascii="Times New Roman" w:hAnsi="Times New Roman" w:cs="Times New Roman"/>
+          <w:color w:val="D9D9D9" w:themeColor="background1" w:themeShade="D9"/>
+          <w:sz w:val="24"/>
+          <w:szCs w:val="24"/>
+        </w:rPr>
+        <w:t xml:space="preserve"> </w:t>
+      </w:r>
+      <w:r>
+        <w:rPr>
+          <w:rFonts w:ascii="Times New Roman" w:hAnsi="Times New Roman" w:cs="Times New Roman"/>
+          <w:color w:val="D9D9D9" w:themeColor="background1" w:themeShade="D9"/>
           <w:sz w:val="24"/>
           <w:szCs w:val="24"/>
         </w:rPr>
@@ -2083,13 +2067,15 @@
         <w:spacing w:after="0" w:line="240" w:lineRule="auto"/>
         <w:rPr>
           <w:rFonts w:ascii="Times New Roman" w:hAnsi="Times New Roman" w:cs="Times New Roman"/>
-          <w:sz w:val="24"/>
-          <w:szCs w:val="24"/>
-        </w:rPr>
-      </w:pPr>
-      <w:r>
-        <w:rPr>
-          <w:rFonts w:ascii="Times New Roman" w:hAnsi="Times New Roman" w:cs="Times New Roman"/>
+          <w:color w:val="D9D9D9" w:themeColor="background1" w:themeShade="D9"/>
+          <w:sz w:val="24"/>
+          <w:szCs w:val="24"/>
+        </w:rPr>
+      </w:pPr>
+      <w:r>
+        <w:rPr>
+          <w:rFonts w:ascii="Times New Roman" w:hAnsi="Times New Roman" w:cs="Times New Roman"/>
+          <w:color w:val="D9D9D9" w:themeColor="background1" w:themeShade="D9"/>
           <w:sz w:val="24"/>
           <w:szCs w:val="24"/>
         </w:rPr>
@@ -2098,14 +2084,16 @@
       <w:r>
         <w:rPr>
           <w:rFonts w:ascii="Times New Roman" w:hAnsi="Times New Roman" w:cs="Times New Roman"/>
-          <w:sz w:val="24"/>
-          <w:szCs w:val="24"/>
-        </w:rPr>
-        <w:t xml:space="preserve"> </w:t>
-      </w:r>
-      <w:r>
-        <w:rPr>
-          <w:rFonts w:ascii="Times New Roman" w:hAnsi="Times New Roman" w:cs="Times New Roman"/>
+          <w:color w:val="D9D9D9" w:themeColor="background1" w:themeShade="D9"/>
+          <w:sz w:val="24"/>
+          <w:szCs w:val="24"/>
+        </w:rPr>
+        <w:t xml:space="preserve"> </w:t>
+      </w:r>
+      <w:r>
+        <w:rPr>
+          <w:rFonts w:ascii="Times New Roman" w:hAnsi="Times New Roman" w:cs="Times New Roman"/>
+          <w:color w:val="D9D9D9" w:themeColor="background1" w:themeShade="D9"/>
           <w:sz w:val="24"/>
           <w:szCs w:val="24"/>
         </w:rPr>
@@ -2114,14 +2102,16 @@
       <w:r>
         <w:rPr>
           <w:rFonts w:ascii="Times New Roman" w:hAnsi="Times New Roman" w:cs="Times New Roman"/>
-          <w:sz w:val="24"/>
-          <w:szCs w:val="24"/>
-        </w:rPr>
-        <w:t xml:space="preserve"> </w:t>
-      </w:r>
-      <w:r>
-        <w:rPr>
-          <w:rFonts w:ascii="Times New Roman" w:hAnsi="Times New Roman" w:cs="Times New Roman"/>
+          <w:color w:val="D9D9D9" w:themeColor="background1" w:themeShade="D9"/>
+          <w:sz w:val="24"/>
+          <w:szCs w:val="24"/>
+        </w:rPr>
+        <w:t xml:space="preserve"> </w:t>
+      </w:r>
+      <w:r>
+        <w:rPr>
+          <w:rFonts w:ascii="Times New Roman" w:hAnsi="Times New Roman" w:cs="Times New Roman"/>
+          <w:color w:val="D9D9D9" w:themeColor="background1" w:themeShade="D9"/>
           <w:sz w:val="24"/>
           <w:szCs w:val="24"/>
         </w:rPr>
@@ -2130,14 +2120,16 @@
       <w:r>
         <w:rPr>
           <w:rFonts w:ascii="Times New Roman" w:hAnsi="Times New Roman" w:cs="Times New Roman"/>
-          <w:sz w:val="24"/>
-          <w:szCs w:val="24"/>
-        </w:rPr>
-        <w:t xml:space="preserve"> </w:t>
-      </w:r>
-      <w:r>
-        <w:rPr>
-          <w:rFonts w:ascii="Times New Roman" w:hAnsi="Times New Roman" w:cs="Times New Roman"/>
+          <w:color w:val="D9D9D9" w:themeColor="background1" w:themeShade="D9"/>
+          <w:sz w:val="24"/>
+          <w:szCs w:val="24"/>
+        </w:rPr>
+        <w:t xml:space="preserve"> </w:t>
+      </w:r>
+      <w:r>
+        <w:rPr>
+          <w:rFonts w:ascii="Times New Roman" w:hAnsi="Times New Roman" w:cs="Times New Roman"/>
+          <w:color w:val="D9D9D9" w:themeColor="background1" w:themeShade="D9"/>
           <w:sz w:val="24"/>
           <w:szCs w:val="24"/>
         </w:rPr>
@@ -2146,14 +2138,16 @@
       <w:r>
         <w:rPr>
           <w:rFonts w:ascii="Times New Roman" w:hAnsi="Times New Roman" w:cs="Times New Roman"/>
-          <w:sz w:val="24"/>
-          <w:szCs w:val="24"/>
-        </w:rPr>
-        <w:t xml:space="preserve"> </w:t>
-      </w:r>
-      <w:r>
-        <w:rPr>
-          <w:rFonts w:ascii="Times New Roman" w:hAnsi="Times New Roman" w:cs="Times New Roman"/>
+          <w:color w:val="D9D9D9" w:themeColor="background1" w:themeShade="D9"/>
+          <w:sz w:val="24"/>
+          <w:szCs w:val="24"/>
+        </w:rPr>
+        <w:t xml:space="preserve"> </w:t>
+      </w:r>
+      <w:r>
+        <w:rPr>
+          <w:rFonts w:ascii="Times New Roman" w:hAnsi="Times New Roman" w:cs="Times New Roman"/>
+          <w:color w:val="D9D9D9" w:themeColor="background1" w:themeShade="D9"/>
           <w:sz w:val="24"/>
           <w:szCs w:val="24"/>
         </w:rPr>
@@ -2162,14 +2156,16 @@
       <w:r>
         <w:rPr>
           <w:rFonts w:ascii="Times New Roman" w:hAnsi="Times New Roman" w:cs="Times New Roman"/>
-          <w:sz w:val="24"/>
-          <w:szCs w:val="24"/>
-        </w:rPr>
-        <w:t xml:space="preserve"> </w:t>
-      </w:r>
-      <w:r>
-        <w:rPr>
-          <w:rFonts w:ascii="Times New Roman" w:hAnsi="Times New Roman" w:cs="Times New Roman"/>
+          <w:color w:val="D9D9D9" w:themeColor="background1" w:themeShade="D9"/>
+          <w:sz w:val="24"/>
+          <w:szCs w:val="24"/>
+        </w:rPr>
+        <w:t xml:space="preserve"> </w:t>
+      </w:r>
+      <w:r>
+        <w:rPr>
+          <w:rFonts w:ascii="Times New Roman" w:hAnsi="Times New Roman" w:cs="Times New Roman"/>
+          <w:color w:val="D9D9D9" w:themeColor="background1" w:themeShade="D9"/>
           <w:sz w:val="24"/>
           <w:szCs w:val="24"/>
         </w:rPr>
@@ -2261,6 +2257,7 @@
       <w:r>
         <w:rPr>
           <w:rFonts w:ascii="Times New Roman" w:hAnsi="Times New Roman" w:cs="Times New Roman"/>
+          <w:noProof/>
           <w:sz w:val="24"/>
           <w:szCs w:val="24"/>
         </w:rPr>
@@ -2394,15 +2391,7 @@
           <w:sz w:val="24"/>
           <w:szCs w:val="24"/>
         </w:rPr>
-        <w:t xml:space="preserve"> </w:t>
-      </w:r>
-      <w:r>
-        <w:rPr>
-          <w:rFonts w:ascii="Times New Roman" w:hAnsi="Times New Roman" w:cs="Times New Roman"/>
-          <w:sz w:val="24"/>
-          <w:szCs w:val="24"/>
-        </w:rPr>
-        <w:t>that people tend to travel to places with more promising</w:t>
+        <w:t xml:space="preserve"> that people tend to travel to places with more promising</w:t>
       </w:r>
       <w:r>
         <w:rPr>
@@ -2757,6 +2746,9 @@
         <w:spacing w:after="0" w:line="240" w:lineRule="auto"/>
         <w:rPr>
           <w:rFonts w:ascii="Times New Roman" w:hAnsi="Times New Roman" w:cs="Times New Roman"/>
+          <w:b/>
+          <w:bCs/>
+          <w:color w:val="FF0000"/>
           <w:sz w:val="24"/>
           <w:szCs w:val="24"/>
         </w:rPr>
@@ -2839,140 +2831,44 @@
           <w:sz w:val="24"/>
           <w:szCs w:val="24"/>
         </w:rPr>
-        <w:t xml:space="preserve"> Ordinary</w:t>
-      </w:r>
-      <w:r>
-        <w:rPr>
-          <w:rFonts w:ascii="Times New Roman" w:hAnsi="Times New Roman" w:cs="Times New Roman"/>
-          <w:sz w:val="24"/>
-          <w:szCs w:val="24"/>
-        </w:rPr>
-        <w:t xml:space="preserve"> </w:t>
-      </w:r>
-      <w:r>
-        <w:rPr>
-          <w:rFonts w:ascii="Times New Roman" w:hAnsi="Times New Roman" w:cs="Times New Roman"/>
-          <w:sz w:val="24"/>
-          <w:szCs w:val="24"/>
-        </w:rPr>
-        <w:t>Least Squares (OLS), which estimates one set of</w:t>
-      </w:r>
-      <w:r>
-        <w:rPr>
-          <w:rFonts w:ascii="Times New Roman" w:hAnsi="Times New Roman" w:cs="Times New Roman"/>
-          <w:sz w:val="24"/>
-          <w:szCs w:val="24"/>
-        </w:rPr>
-        <w:t xml:space="preserve"> </w:t>
-      </w:r>
-      <w:r>
-        <w:rPr>
-          <w:rFonts w:ascii="Times New Roman" w:hAnsi="Times New Roman" w:cs="Times New Roman"/>
-          <w:sz w:val="24"/>
-          <w:szCs w:val="24"/>
-        </w:rPr>
-        <w:t xml:space="preserve">parameters </w:t>
-      </w:r>
-      <w:r>
-        <w:rPr>
-          <w:rFonts w:ascii="Times New Roman" w:hAnsi="Times New Roman" w:cs="Times New Roman"/>
-          <w:b/>
-          <w:bCs/>
-          <w:sz w:val="24"/>
-          <w:szCs w:val="24"/>
-        </w:rPr>
-        <w:t>α, β</w:t>
-      </w:r>
-      <w:r>
-        <w:rPr>
-          <w:rFonts w:ascii="Times New Roman" w:hAnsi="Times New Roman" w:cs="Times New Roman"/>
-          <w:sz w:val="24"/>
-          <w:szCs w:val="24"/>
-        </w:rPr>
-        <w:t xml:space="preserve"> </w:t>
-      </w:r>
-      <w:r>
-        <w:rPr>
-          <w:rFonts w:ascii="Times New Roman" w:hAnsi="Times New Roman" w:cs="Times New Roman"/>
-          <w:sz w:val="24"/>
-          <w:szCs w:val="24"/>
-        </w:rPr>
-        <w:t xml:space="preserve">and </w:t>
-      </w:r>
-      <w:r>
-        <w:rPr>
-          <w:rFonts w:ascii="Times New Roman" w:hAnsi="Times New Roman" w:cs="Times New Roman"/>
-          <w:b/>
-          <w:bCs/>
-          <w:sz w:val="24"/>
-          <w:szCs w:val="24"/>
-        </w:rPr>
-        <w:t>Ө</w:t>
-      </w:r>
-      <w:r>
-        <w:rPr>
-          <w:rFonts w:ascii="Times New Roman" w:hAnsi="Times New Roman" w:cs="Times New Roman"/>
-          <w:b/>
-          <w:bCs/>
-          <w:sz w:val="24"/>
-          <w:szCs w:val="24"/>
-        </w:rPr>
-        <w:t>,</w:t>
-      </w:r>
-      <w:r>
-        <w:rPr>
-          <w:rFonts w:ascii="Times New Roman" w:hAnsi="Times New Roman" w:cs="Times New Roman"/>
-          <w:sz w:val="24"/>
-          <w:szCs w:val="24"/>
-        </w:rPr>
-        <w:t xml:space="preserve"> </w:t>
-      </w:r>
-      <w:r>
-        <w:rPr>
-          <w:rFonts w:ascii="Times New Roman" w:hAnsi="Times New Roman" w:cs="Times New Roman"/>
-          <w:sz w:val="24"/>
-          <w:szCs w:val="24"/>
-        </w:rPr>
-        <w:t>that best fit the model based</w:t>
-      </w:r>
-      <w:r>
-        <w:rPr>
-          <w:rFonts w:ascii="Times New Roman" w:hAnsi="Times New Roman" w:cs="Times New Roman"/>
-          <w:sz w:val="24"/>
-          <w:szCs w:val="24"/>
-        </w:rPr>
-        <w:t xml:space="preserve"> </w:t>
-      </w:r>
-      <w:r>
-        <w:rPr>
-          <w:rFonts w:ascii="Times New Roman" w:hAnsi="Times New Roman" w:cs="Times New Roman"/>
-          <w:sz w:val="24"/>
-          <w:szCs w:val="24"/>
-        </w:rPr>
-        <w:t>on observations.</w:t>
-      </w:r>
-    </w:p>
-    <w:p>
-      <w:pPr>
-        <w:autoSpaceDE w:val="0"/>
-        <w:autoSpaceDN w:val="0"/>
-        <w:adjustRightInd w:val="0"/>
-        <w:spacing w:after="0" w:line="240" w:lineRule="auto"/>
-        <w:rPr>
-          <w:rFonts w:ascii="Times New Roman" w:hAnsi="Times New Roman" w:cs="Times New Roman"/>
-          <w:sz w:val="24"/>
-          <w:szCs w:val="24"/>
-        </w:rPr>
-      </w:pPr>
-    </w:p>
-    <w:p>
-      <w:pPr>
-        <w:autoSpaceDE w:val="0"/>
-        <w:autoSpaceDN w:val="0"/>
-        <w:adjustRightInd w:val="0"/>
-        <w:spacing w:after="0" w:line="240" w:lineRule="auto"/>
-        <w:rPr>
-          <w:rFonts w:ascii="Times New Roman" w:hAnsi="Times New Roman" w:cs="Times New Roman"/>
+        <w:t xml:space="preserve"> </w:t>
+      </w:r>
+      <w:r>
+        <w:rPr>
+          <w:rFonts w:ascii="Times New Roman" w:hAnsi="Times New Roman" w:cs="Times New Roman"/>
+          <w:b/>
+          <w:bCs/>
+          <w:color w:val="FF0000"/>
+          <w:sz w:val="24"/>
+          <w:szCs w:val="24"/>
+        </w:rPr>
+        <w:t>Ordinary Least Squares (OLS), which estimates one set of parameters α, β and Ө, that best fit the model based on observations.</w:t>
+      </w:r>
+    </w:p>
+    <w:p>
+      <w:pPr>
+        <w:autoSpaceDE w:val="0"/>
+        <w:autoSpaceDN w:val="0"/>
+        <w:adjustRightInd w:val="0"/>
+        <w:spacing w:after="0" w:line="240" w:lineRule="auto"/>
+        <w:rPr>
+          <w:rFonts w:ascii="Times New Roman" w:hAnsi="Times New Roman" w:cs="Times New Roman"/>
+          <w:sz w:val="24"/>
+          <w:szCs w:val="24"/>
+        </w:rPr>
+      </w:pPr>
+    </w:p>
+    <w:p>
+      <w:pPr>
+        <w:autoSpaceDE w:val="0"/>
+        <w:autoSpaceDN w:val="0"/>
+        <w:adjustRightInd w:val="0"/>
+        <w:spacing w:after="0" w:line="240" w:lineRule="auto"/>
+        <w:rPr>
+          <w:rFonts w:ascii="Times New Roman" w:hAnsi="Times New Roman" w:cs="Times New Roman"/>
+          <w:b/>
+          <w:bCs/>
+          <w:color w:val="FF0000"/>
           <w:sz w:val="24"/>
           <w:szCs w:val="24"/>
         </w:rPr>
@@ -3015,12 +2911,26 @@
           <w:sz w:val="24"/>
           <w:szCs w:val="24"/>
         </w:rPr>
-        <w:t xml:space="preserve">according to Nakanishi and Cooper (1974), </w:t>
+        <w:t>according to Nakanishi and Cooper (1974</w:t>
+      </w:r>
+      <w:r>
+        <w:rPr>
+          <w:rFonts w:ascii="Times New Roman" w:hAnsi="Times New Roman" w:cs="Times New Roman"/>
+          <w:b/>
+          <w:bCs/>
+          <w:color w:val="FF0000"/>
+          <w:sz w:val="24"/>
+          <w:szCs w:val="24"/>
+        </w:rPr>
+        <w:t xml:space="preserve">), </w:t>
       </w:r>
       <w:proofErr w:type="gramStart"/>
       <w:r>
         <w:rPr>
           <w:rFonts w:ascii="Times New Roman" w:hAnsi="Times New Roman" w:cs="Times New Roman"/>
+          <w:b/>
+          <w:bCs/>
+          <w:color w:val="FF0000"/>
           <w:sz w:val="24"/>
           <w:szCs w:val="24"/>
         </w:rPr>
@@ -3030,43 +2940,31 @@
       <w:r>
         <w:rPr>
           <w:rFonts w:ascii="Times New Roman" w:hAnsi="Times New Roman" w:cs="Times New Roman"/>
-          <w:sz w:val="24"/>
-          <w:szCs w:val="24"/>
-        </w:rPr>
-        <w:t xml:space="preserve"> </w:t>
-      </w:r>
-      <w:r>
-        <w:rPr>
-          <w:rFonts w:ascii="Times New Roman" w:hAnsi="Times New Roman" w:cs="Times New Roman"/>
-          <w:sz w:val="24"/>
-          <w:szCs w:val="24"/>
-        </w:rPr>
-        <w:t>obtain the least square estimate of parameters</w:t>
-      </w:r>
-      <w:r>
-        <w:rPr>
-          <w:rFonts w:ascii="Times New Roman" w:hAnsi="Times New Roman" w:cs="Times New Roman"/>
-          <w:sz w:val="24"/>
-          <w:szCs w:val="24"/>
-        </w:rPr>
-        <w:t>.</w:t>
-      </w:r>
-    </w:p>
-    <w:p>
-      <w:pPr>
-        <w:autoSpaceDE w:val="0"/>
-        <w:autoSpaceDN w:val="0"/>
-        <w:adjustRightInd w:val="0"/>
-        <w:spacing w:after="0" w:line="240" w:lineRule="auto"/>
-        <w:rPr>
-          <w:rFonts w:ascii="Times New Roman" w:hAnsi="Times New Roman" w:cs="Times New Roman"/>
-          <w:sz w:val="24"/>
-          <w:szCs w:val="24"/>
-        </w:rPr>
-      </w:pPr>
-      <w:r>
-        <w:rPr>
-          <w:rFonts w:ascii="Times New Roman" w:hAnsi="Times New Roman" w:cs="Times New Roman"/>
+          <w:b/>
+          <w:bCs/>
+          <w:color w:val="FF0000"/>
+          <w:sz w:val="24"/>
+          <w:szCs w:val="24"/>
+        </w:rPr>
+        <w:t xml:space="preserve"> obtain the least square estimate of parameters.</w:t>
+      </w:r>
+    </w:p>
+    <w:p>
+      <w:pPr>
+        <w:autoSpaceDE w:val="0"/>
+        <w:autoSpaceDN w:val="0"/>
+        <w:adjustRightInd w:val="0"/>
+        <w:spacing w:after="0" w:line="240" w:lineRule="auto"/>
+        <w:rPr>
+          <w:rFonts w:ascii="Times New Roman" w:hAnsi="Times New Roman" w:cs="Times New Roman"/>
+          <w:sz w:val="24"/>
+          <w:szCs w:val="24"/>
+        </w:rPr>
+      </w:pPr>
+      <w:r>
+        <w:rPr>
+          <w:rFonts w:ascii="Times New Roman" w:hAnsi="Times New Roman" w:cs="Times New Roman"/>
+          <w:noProof/>
           <w:sz w:val="24"/>
           <w:szCs w:val="24"/>
         </w:rPr>
@@ -3129,6 +3027,9 @@
         <w:spacing w:after="0" w:line="240" w:lineRule="auto"/>
         <w:rPr>
           <w:rFonts w:ascii="Times New Roman" w:hAnsi="Times New Roman" w:cs="Times New Roman"/>
+          <w:b/>
+          <w:bCs/>
+          <w:color w:val="FF0000"/>
           <w:sz w:val="24"/>
           <w:szCs w:val="24"/>
         </w:rPr>
@@ -3291,28 +3192,26 @@
           <w:sz w:val="24"/>
           <w:szCs w:val="24"/>
         </w:rPr>
-        <w:t xml:space="preserve"> over attraction j, respectively. For each</w:t>
-      </w:r>
-      <w:r>
-        <w:rPr>
-          <w:rFonts w:ascii="Times New Roman" w:hAnsi="Times New Roman" w:cs="Times New Roman"/>
-          <w:sz w:val="24"/>
-          <w:szCs w:val="24"/>
-        </w:rPr>
-        <w:t xml:space="preserve"> </w:t>
-      </w:r>
-      <w:r>
-        <w:rPr>
-          <w:rFonts w:ascii="Times New Roman" w:hAnsi="Times New Roman" w:cs="Times New Roman"/>
-          <w:sz w:val="24"/>
-          <w:szCs w:val="24"/>
-        </w:rPr>
-        <w:t xml:space="preserve">origin attraction </w:t>
+        <w:t xml:space="preserve"> over attraction j, respectively. </w:t>
+      </w:r>
+      <w:r>
+        <w:rPr>
+          <w:rFonts w:ascii="Times New Roman" w:hAnsi="Times New Roman" w:cs="Times New Roman"/>
+          <w:b/>
+          <w:bCs/>
+          <w:color w:val="FF0000"/>
+          <w:sz w:val="24"/>
+          <w:szCs w:val="24"/>
+        </w:rPr>
+        <w:t xml:space="preserve">For each origin attraction </w:t>
       </w:r>
       <w:proofErr w:type="spellStart"/>
       <w:r>
         <w:rPr>
           <w:rFonts w:ascii="Times New Roman" w:hAnsi="Times New Roman" w:cs="Times New Roman"/>
+          <w:b/>
+          <w:bCs/>
+          <w:color w:val="FF0000"/>
           <w:sz w:val="24"/>
           <w:szCs w:val="24"/>
         </w:rPr>
@@ -3322,70 +3221,13 @@
       <w:r>
         <w:rPr>
           <w:rFonts w:ascii="Times New Roman" w:hAnsi="Times New Roman" w:cs="Times New Roman"/>
-          <w:sz w:val="24"/>
-          <w:szCs w:val="24"/>
-        </w:rPr>
-        <w:t>, the model will estimate one best fit</w:t>
-      </w:r>
-      <w:r>
-        <w:rPr>
-          <w:rFonts w:ascii="Times New Roman" w:hAnsi="Times New Roman" w:cs="Times New Roman"/>
-          <w:sz w:val="24"/>
-          <w:szCs w:val="24"/>
-        </w:rPr>
-        <w:t xml:space="preserve"> </w:t>
-      </w:r>
-      <w:r>
-        <w:rPr>
-          <w:rFonts w:ascii="Times New Roman" w:hAnsi="Times New Roman" w:cs="Times New Roman"/>
-          <w:sz w:val="24"/>
-          <w:szCs w:val="24"/>
-        </w:rPr>
-        <w:t>parameter set (</w:t>
-      </w:r>
-      <w:r>
-        <w:rPr>
-          <w:rFonts w:ascii="Times New Roman" w:hAnsi="Times New Roman" w:cs="Times New Roman"/>
-          <w:b/>
-          <w:bCs/>
-          <w:sz w:val="24"/>
-          <w:szCs w:val="24"/>
-        </w:rPr>
-        <w:t>α, β</w:t>
-      </w:r>
-      <w:r>
-        <w:rPr>
-          <w:rFonts w:ascii="Times New Roman" w:hAnsi="Times New Roman" w:cs="Times New Roman"/>
-          <w:sz w:val="24"/>
-          <w:szCs w:val="24"/>
-        </w:rPr>
-        <w:t xml:space="preserve"> </w:t>
-      </w:r>
-      <w:r>
-        <w:rPr>
-          <w:rFonts w:ascii="Times New Roman" w:hAnsi="Times New Roman" w:cs="Times New Roman"/>
-          <w:sz w:val="24"/>
-          <w:szCs w:val="24"/>
-        </w:rPr>
-        <w:t xml:space="preserve">and </w:t>
-      </w:r>
-      <w:r>
-        <w:rPr>
-          <w:rFonts w:ascii="Times New Roman" w:hAnsi="Times New Roman" w:cs="Times New Roman"/>
-          <w:b/>
-          <w:bCs/>
-          <w:sz w:val="24"/>
-          <w:szCs w:val="24"/>
-        </w:rPr>
-        <w:t>Ө</w:t>
-      </w:r>
-      <w:r>
-        <w:rPr>
-          <w:rFonts w:ascii="Times New Roman" w:hAnsi="Times New Roman" w:cs="Times New Roman"/>
-          <w:sz w:val="24"/>
-          <w:szCs w:val="24"/>
-        </w:rPr>
-        <w:t>).</w:t>
+          <w:b/>
+          <w:bCs/>
+          <w:color w:val="FF0000"/>
+          <w:sz w:val="24"/>
+          <w:szCs w:val="24"/>
+        </w:rPr>
+        <w:t>, the model will estimate one best fit parameter set (α, β and Ө).</w:t>
       </w:r>
     </w:p>
     <w:p>
@@ -3445,27 +3287,7 @@
           <w:sz w:val="24"/>
           <w:szCs w:val="24"/>
         </w:rPr>
-        <w:t>socially aware Huff</w:t>
-      </w:r>
-      <w:r>
-        <w:rPr>
-          <w:rFonts w:ascii="Times New Roman" w:hAnsi="Times New Roman" w:cs="Times New Roman"/>
-          <w:b/>
-          <w:bCs/>
-          <w:sz w:val="24"/>
-          <w:szCs w:val="24"/>
-        </w:rPr>
-        <w:t xml:space="preserve"> </w:t>
-      </w:r>
-      <w:r>
-        <w:rPr>
-          <w:rFonts w:ascii="Times New Roman" w:hAnsi="Times New Roman" w:cs="Times New Roman"/>
-          <w:b/>
-          <w:bCs/>
-          <w:sz w:val="24"/>
-          <w:szCs w:val="24"/>
-        </w:rPr>
-        <w:t>model (SA model</w:t>
+        <w:t>socially aware Huff model (SA model</w:t>
       </w:r>
       <w:r>
         <w:rPr>
@@ -3622,13 +3444,14 @@
       <w:r>
         <w:rPr>
           <w:rFonts w:ascii="Times New Roman" w:hAnsi="Times New Roman" w:cs="Times New Roman"/>
+          <w:noProof/>
           <w:sz w:val="24"/>
           <w:szCs w:val="24"/>
         </w:rPr>
         <w:drawing>
-          <wp:inline distT="0" distB="0" distL="0" distR="0" wp14:anchorId="57E9AA48" wp14:editId="3A8C4C62">
+          <wp:inline distT="0" distB="0" distL="0" distR="0" wp14:anchorId="57E9AA48" wp14:editId="2B4BE240">
             <wp:extent cx="5943600" cy="2128520"/>
-            <wp:effectExtent l="0" t="0" r="0" b="5080"/>
+            <wp:effectExtent l="19050" t="19050" r="19050" b="24130"/>
             <wp:docPr id="8" name="Picture 8" descr="Table&#10;&#10;Description automatically generated"/>
             <wp:cNvGraphicFramePr>
               <a:graphicFrameLocks xmlns:a="http://schemas.openxmlformats.org/drawingml/2006/main" noChangeAspect="1"/>
@@ -3654,6 +3477,11 @@
                     <a:prstGeom prst="rect">
                       <a:avLst/>
                     </a:prstGeom>
+                    <a:ln>
+                      <a:solidFill>
+                        <a:srgbClr val="FF0000"/>
+                      </a:solidFill>
+                    </a:ln>
                   </pic:spPr>
                 </pic:pic>
               </a:graphicData>
@@ -3803,62 +3631,48 @@
           <w:sz w:val="18"/>
           <w:szCs w:val="18"/>
         </w:rPr>
-        <w:t xml:space="preserve"> Social</w:t>
-      </w:r>
-      <w:r>
-        <w:rPr>
-          <w:rFonts w:ascii="PalatinoLinotype" w:hAnsi="PalatinoLinotype" w:cs="PalatinoLinotype"/>
-          <w:sz w:val="18"/>
-          <w:szCs w:val="18"/>
-        </w:rPr>
-        <w:t xml:space="preserve"> </w:t>
-      </w:r>
-      <w:r>
-        <w:rPr>
-          <w:rFonts w:ascii="PalatinoLinotype" w:hAnsi="PalatinoLinotype" w:cs="PalatinoLinotype"/>
-          <w:sz w:val="18"/>
-          <w:szCs w:val="18"/>
-        </w:rPr>
-        <w:t>Distancing Metric dataset.</w:t>
-      </w:r>
-    </w:p>
-    <w:p>
-      <w:pPr>
-        <w:autoSpaceDE w:val="0"/>
-        <w:autoSpaceDN w:val="0"/>
-        <w:adjustRightInd w:val="0"/>
-        <w:spacing w:after="0" w:line="240" w:lineRule="auto"/>
-        <w:rPr>
-          <w:rFonts w:ascii="Times New Roman" w:hAnsi="Times New Roman" w:cs="Times New Roman"/>
-          <w:b/>
-          <w:bCs/>
-          <w:sz w:val="24"/>
-          <w:szCs w:val="24"/>
-        </w:rPr>
-      </w:pPr>
-    </w:p>
-    <w:p>
-      <w:pPr>
-        <w:autoSpaceDE w:val="0"/>
-        <w:autoSpaceDN w:val="0"/>
-        <w:adjustRightInd w:val="0"/>
-        <w:spacing w:after="0" w:line="240" w:lineRule="auto"/>
-        <w:rPr>
-          <w:rFonts w:ascii="Times New Roman" w:hAnsi="Times New Roman" w:cs="Times New Roman"/>
-          <w:b/>
-          <w:bCs/>
-          <w:sz w:val="24"/>
-          <w:szCs w:val="24"/>
-        </w:rPr>
-      </w:pPr>
-      <w:r>
-        <w:rPr>
-          <w:rFonts w:ascii="Times New Roman" w:hAnsi="Times New Roman" w:cs="Times New Roman"/>
-          <w:b/>
-          <w:bCs/>
-          <w:sz w:val="24"/>
-          <w:szCs w:val="24"/>
-        </w:rPr>
+        <w:t xml:space="preserve"> Social Distancing Metric dataset.</w:t>
+      </w:r>
+    </w:p>
+    <w:p>
+      <w:pPr>
+        <w:autoSpaceDE w:val="0"/>
+        <w:autoSpaceDN w:val="0"/>
+        <w:adjustRightInd w:val="0"/>
+        <w:spacing w:after="0" w:line="240" w:lineRule="auto"/>
+        <w:rPr>
+          <w:rFonts w:ascii="Times New Roman" w:hAnsi="Times New Roman" w:cs="Times New Roman"/>
+          <w:b/>
+          <w:bCs/>
+          <w:sz w:val="24"/>
+          <w:szCs w:val="24"/>
+        </w:rPr>
+      </w:pPr>
+    </w:p>
+    <w:p>
+      <w:pPr>
+        <w:autoSpaceDE w:val="0"/>
+        <w:autoSpaceDN w:val="0"/>
+        <w:adjustRightInd w:val="0"/>
+        <w:spacing w:after="0" w:line="240" w:lineRule="auto"/>
+        <w:rPr>
+          <w:rFonts w:ascii="Times New Roman" w:hAnsi="Times New Roman" w:cs="Times New Roman"/>
+          <w:b/>
+          <w:bCs/>
+          <w:sz w:val="24"/>
+          <w:szCs w:val="24"/>
+        </w:rPr>
+      </w:pPr>
+      <w:r>
+        <w:rPr>
+          <w:rFonts w:ascii="Times New Roman" w:hAnsi="Times New Roman" w:cs="Times New Roman"/>
+          <w:b/>
+          <w:bCs/>
+          <w:noProof/>
+          <w:sz w:val="24"/>
+          <w:szCs w:val="24"/>
+        </w:rPr>
+        <w:lastRenderedPageBreak/>
         <w:drawing>
           <wp:inline distT="0" distB="0" distL="0" distR="0" wp14:anchorId="5DDF228B" wp14:editId="0DB28BEA">
             <wp:extent cx="3690091" cy="2373722"/>
@@ -3916,18 +3730,7 @@
           <w:sz w:val="17"/>
           <w:szCs w:val="17"/>
         </w:rPr>
-        <w:lastRenderedPageBreak/>
-        <w:t xml:space="preserve">Figure </w:t>
-      </w:r>
-      <w:r>
-        <w:rPr>
-          <w:rFonts w:ascii="PalatinoLinotype" w:hAnsi="PalatinoLinotype" w:cs="PalatinoLinotype"/>
-          <w:b/>
-          <w:bCs/>
-          <w:sz w:val="17"/>
-          <w:szCs w:val="17"/>
-        </w:rPr>
-        <w:t>2</w:t>
+        <w:t>Figure 2</w:t>
       </w:r>
       <w:r>
         <w:rPr>
@@ -4009,6 +3812,7 @@
           <w:rFonts w:ascii="Times New Roman" w:hAnsi="Times New Roman" w:cs="Times New Roman"/>
           <w:b/>
           <w:bCs/>
+          <w:noProof/>
           <w:sz w:val="24"/>
           <w:szCs w:val="24"/>
         </w:rPr>
@@ -4148,9 +3952,11 @@
           <w:rFonts w:ascii="Times New Roman" w:hAnsi="Times New Roman" w:cs="Times New Roman"/>
           <w:b/>
           <w:bCs/>
-          <w:sz w:val="24"/>
-          <w:szCs w:val="24"/>
-        </w:rPr>
+          <w:noProof/>
+          <w:sz w:val="24"/>
+          <w:szCs w:val="24"/>
+        </w:rPr>
+        <w:lastRenderedPageBreak/>
         <w:drawing>
           <wp:inline distT="0" distB="0" distL="0" distR="0" wp14:anchorId="127E30E4" wp14:editId="100C8737">
             <wp:extent cx="3949934" cy="2473773"/>

</xml_diff>